<commit_message>
Update Views apps e urls e settings
</commit_message>
<xml_diff>
--- a/Info/Criar um ambiente virtual venv.docx
+++ b/Info/Criar um ambiente virtual venv.docx
@@ -4,7 +4,15 @@
   <w:body>
     <w:p>
       <w:r>
-        <w:t xml:space="preserve">Criar um ambiente virtual venv </w:t>
+        <w:t xml:space="preserve">Criar um ambiente virtual </w:t>
+      </w:r>
+      <w:proofErr w:type="spellStart"/>
+      <w:r>
+        <w:t>venv</w:t>
+      </w:r>
+      <w:proofErr w:type="spellEnd"/>
+      <w:r>
+        <w:t xml:space="preserve"> </w:t>
       </w:r>
     </w:p>
     <w:p/>
@@ -22,14 +30,69 @@
       <w:r>
         <w:t xml:space="preserve"> </w:t>
       </w:r>
-      <w:r>
-        <w:t xml:space="preserve">pip --version    </w:t>
-      </w:r>
-    </w:p>
-    <w:p>
-      <w:r>
-        <w:t>python -m pip install --upgrade pip setuptools wheel</w:t>
-      </w:r>
+      <w:proofErr w:type="spellStart"/>
+      <w:r>
+        <w:t>pip</w:t>
+      </w:r>
+      <w:proofErr w:type="spellEnd"/>
+      <w:r>
+        <w:t xml:space="preserve"> --</w:t>
+      </w:r>
+      <w:proofErr w:type="spellStart"/>
+      <w:r>
+        <w:t>version</w:t>
+      </w:r>
+      <w:proofErr w:type="spellEnd"/>
+      <w:r>
+        <w:t xml:space="preserve">    </w:t>
+      </w:r>
+    </w:p>
+    <w:p>
+      <w:proofErr w:type="spellStart"/>
+      <w:r>
+        <w:t>python</w:t>
+      </w:r>
+      <w:proofErr w:type="spellEnd"/>
+      <w:r>
+        <w:t xml:space="preserve"> -m </w:t>
+      </w:r>
+      <w:proofErr w:type="spellStart"/>
+      <w:r>
+        <w:t>pip</w:t>
+      </w:r>
+      <w:proofErr w:type="spellEnd"/>
+      <w:r>
+        <w:t xml:space="preserve"> </w:t>
+      </w:r>
+      <w:proofErr w:type="spellStart"/>
+      <w:r>
+        <w:t>install</w:t>
+      </w:r>
+      <w:proofErr w:type="spellEnd"/>
+      <w:r>
+        <w:t xml:space="preserve"> --upgrade </w:t>
+      </w:r>
+      <w:proofErr w:type="spellStart"/>
+      <w:r>
+        <w:t>pip</w:t>
+      </w:r>
+      <w:proofErr w:type="spellEnd"/>
+      <w:r>
+        <w:t xml:space="preserve"> </w:t>
+      </w:r>
+      <w:proofErr w:type="spellStart"/>
+      <w:r>
+        <w:t>setuptools</w:t>
+      </w:r>
+      <w:proofErr w:type="spellEnd"/>
+      <w:r>
+        <w:t xml:space="preserve"> </w:t>
+      </w:r>
+      <w:proofErr w:type="spellStart"/>
+      <w:r>
+        <w:t>wheel</w:t>
+      </w:r>
+      <w:proofErr w:type="spellEnd"/>
     </w:p>
     <w:p>
       <w:r>
@@ -38,24 +101,78 @@
       </w:r>
     </w:p>
     <w:p>
-      <w:r>
-        <w:t>python -m venv venv</w:t>
-      </w:r>
-    </w:p>
-    <w:p>
-      <w:r>
-        <w:t>activar o ambiente virtual</w:t>
-      </w:r>
-    </w:p>
-    <w:p>
-      <w:r>
-        <w:t>.venv\scrit\activate</w:t>
-      </w:r>
+      <w:proofErr w:type="spellStart"/>
+      <w:r>
+        <w:t>python</w:t>
+      </w:r>
+      <w:proofErr w:type="spellEnd"/>
+      <w:r>
+        <w:t xml:space="preserve"> -m </w:t>
+      </w:r>
+      <w:proofErr w:type="spellStart"/>
+      <w:r>
+        <w:t>venv</w:t>
+      </w:r>
+      <w:proofErr w:type="spellEnd"/>
+      <w:r>
+        <w:t xml:space="preserve"> </w:t>
+      </w:r>
+      <w:proofErr w:type="spellStart"/>
+      <w:r>
+        <w:t>venv</w:t>
+      </w:r>
+      <w:proofErr w:type="spellEnd"/>
+    </w:p>
+    <w:p>
+      <w:proofErr w:type="spellStart"/>
+      <w:r>
+        <w:t>activar</w:t>
+      </w:r>
+      <w:proofErr w:type="spellEnd"/>
+      <w:r>
+        <w:t xml:space="preserve"> o ambiente virtual</w:t>
+      </w:r>
+    </w:p>
+    <w:p>
+      <w:proofErr w:type="gramStart"/>
+      <w:r>
+        <w:t>.</w:t>
+      </w:r>
+      <w:proofErr w:type="spellStart"/>
+      <w:r>
+        <w:t>venv</w:t>
+      </w:r>
+      <w:proofErr w:type="spellEnd"/>
+      <w:proofErr w:type="gramEnd"/>
+      <w:r>
+        <w:t>\</w:t>
+      </w:r>
+      <w:proofErr w:type="spellStart"/>
+      <w:r>
+        <w:t>scrit</w:t>
+      </w:r>
+      <w:proofErr w:type="spellEnd"/>
+      <w:r>
+        <w:t>\</w:t>
+      </w:r>
+      <w:proofErr w:type="spellStart"/>
+      <w:r>
+        <w:t>activate</w:t>
+      </w:r>
+      <w:proofErr w:type="spellEnd"/>
     </w:p>
     <w:p/>
     <w:p>
       <w:r>
-        <w:t xml:space="preserve">Se der erro ir ao pwershell </w:t>
+        <w:t xml:space="preserve">Se der erro ir ao </w:t>
+      </w:r>
+      <w:proofErr w:type="spellStart"/>
+      <w:r>
+        <w:t>pwershell</w:t>
+      </w:r>
+      <w:proofErr w:type="spellEnd"/>
+      <w:r>
+        <w:t xml:space="preserve"> </w:t>
       </w:r>
       <w:r>
         <w:br/>
@@ -82,15 +199,91 @@
           <w:sz w:val="24"/>
           <w:szCs w:val="24"/>
         </w:rPr>
-        <w:t>Set-ExecutionPolicy -ExecutionPolicy Unrestricted -Scope CurrentUser</w:t>
-      </w:r>
+        <w:t>Set-</w:t>
+      </w:r>
+      <w:proofErr w:type="spellStart"/>
+      <w:r>
+        <w:rPr>
+          <w:rFonts w:ascii="var(--ff-monospace)" w:hAnsi="var(--ff-monospace)"/>
+          <w:color w:val="F8F8F2"/>
+          <w:sz w:val="24"/>
+          <w:szCs w:val="24"/>
+        </w:rPr>
+        <w:t>ExecutionPolicy</w:t>
+      </w:r>
+      <w:proofErr w:type="spellEnd"/>
+      <w:r>
+        <w:rPr>
+          <w:rFonts w:ascii="var(--ff-monospace)" w:hAnsi="var(--ff-monospace)"/>
+          <w:color w:val="F8F8F2"/>
+          <w:sz w:val="24"/>
+          <w:szCs w:val="24"/>
+        </w:rPr>
+        <w:t xml:space="preserve"> -</w:t>
+      </w:r>
+      <w:proofErr w:type="spellStart"/>
+      <w:r>
+        <w:rPr>
+          <w:rFonts w:ascii="var(--ff-monospace)" w:hAnsi="var(--ff-monospace)"/>
+          <w:color w:val="F8F8F2"/>
+          <w:sz w:val="24"/>
+          <w:szCs w:val="24"/>
+        </w:rPr>
+        <w:t>ExecutionPolicy</w:t>
+      </w:r>
+      <w:proofErr w:type="spellEnd"/>
+      <w:r>
+        <w:rPr>
+          <w:rFonts w:ascii="var(--ff-monospace)" w:hAnsi="var(--ff-monospace)"/>
+          <w:color w:val="F8F8F2"/>
+          <w:sz w:val="24"/>
+          <w:szCs w:val="24"/>
+        </w:rPr>
+        <w:t xml:space="preserve"> </w:t>
+      </w:r>
+      <w:proofErr w:type="spellStart"/>
+      <w:r>
+        <w:rPr>
+          <w:rFonts w:ascii="var(--ff-monospace)" w:hAnsi="var(--ff-monospace)"/>
+          <w:color w:val="F8F8F2"/>
+          <w:sz w:val="24"/>
+          <w:szCs w:val="24"/>
+        </w:rPr>
+        <w:t>Unrestricted</w:t>
+      </w:r>
+      <w:proofErr w:type="spellEnd"/>
+      <w:r>
+        <w:rPr>
+          <w:rFonts w:ascii="var(--ff-monospace)" w:hAnsi="var(--ff-monospace)"/>
+          <w:color w:val="F8F8F2"/>
+          <w:sz w:val="24"/>
+          <w:szCs w:val="24"/>
+        </w:rPr>
+        <w:t xml:space="preserve"> -Scope </w:t>
+      </w:r>
+      <w:proofErr w:type="spellStart"/>
+      <w:r>
+        <w:rPr>
+          <w:rFonts w:ascii="var(--ff-monospace)" w:hAnsi="var(--ff-monospace)"/>
+          <w:color w:val="F8F8F2"/>
+          <w:sz w:val="24"/>
+          <w:szCs w:val="24"/>
+        </w:rPr>
+        <w:t>CurrentUser</w:t>
+      </w:r>
+      <w:proofErr w:type="spellEnd"/>
     </w:p>
     <w:p/>
     <w:p/>
     <w:p>
       <w:r>
-        <w:t>Fazer um projeto No Django</w:t>
-      </w:r>
+        <w:t xml:space="preserve">Fazer um projeto No </w:t>
+      </w:r>
+      <w:proofErr w:type="spellStart"/>
+      <w:r>
+        <w:t>Django</w:t>
+      </w:r>
+      <w:proofErr w:type="spellEnd"/>
       <w:r>
         <w:br/>
       </w:r>
@@ -103,8 +296,865 @@
       <w:r>
         <w:t xml:space="preserve">1 </w:t>
       </w:r>
-      <w:r>
-        <w:t>django-admin startproject projecto .</w:t>
+      <w:proofErr w:type="spellStart"/>
+      <w:r>
+        <w:t>django-admin</w:t>
+      </w:r>
+      <w:proofErr w:type="spellEnd"/>
+      <w:r>
+        <w:t xml:space="preserve"> </w:t>
+      </w:r>
+      <w:proofErr w:type="spellStart"/>
+      <w:r>
+        <w:t>startproject</w:t>
+      </w:r>
+      <w:proofErr w:type="spellEnd"/>
+      <w:r>
+        <w:t xml:space="preserve"> </w:t>
+      </w:r>
+      <w:proofErr w:type="spellStart"/>
+      <w:proofErr w:type="gramStart"/>
+      <w:r>
+        <w:t>projecto</w:t>
+      </w:r>
+      <w:proofErr w:type="spellEnd"/>
+      <w:r>
+        <w:t xml:space="preserve"> .</w:t>
+      </w:r>
+      <w:proofErr w:type="gramEnd"/>
+    </w:p>
+    <w:p/>
+    <w:p>
+      <w:r>
+        <w:t xml:space="preserve">2 criar apps para as </w:t>
+      </w:r>
+      <w:proofErr w:type="spellStart"/>
+      <w:r>
+        <w:t>urls</w:t>
+      </w:r>
+      <w:proofErr w:type="spellEnd"/>
+      <w:r>
+        <w:t xml:space="preserve"> ou caminhos</w:t>
+      </w:r>
+    </w:p>
+    <w:p>
+      <w:proofErr w:type="spellStart"/>
+      <w:r>
+        <w:t>python</w:t>
+      </w:r>
+      <w:proofErr w:type="spellEnd"/>
+      <w:r>
+        <w:t xml:space="preserve"> manage.py </w:t>
+      </w:r>
+      <w:proofErr w:type="spellStart"/>
+      <w:r>
+        <w:t>startapp</w:t>
+      </w:r>
+      <w:proofErr w:type="spellEnd"/>
+      <w:r>
+        <w:t xml:space="preserve"> </w:t>
+      </w:r>
+      <w:r>
+        <w:t>récipes</w:t>
+      </w:r>
+    </w:p>
+    <w:p/>
+    <w:p>
+      <w:r>
+        <w:t>depois de criar a app temos que criar um ficheiro urls.py</w:t>
+      </w:r>
+    </w:p>
+    <w:p>
+      <w:r>
+        <w:t xml:space="preserve">os </w:t>
+      </w:r>
+      <w:proofErr w:type="spellStart"/>
+      <w:r>
+        <w:t>imports</w:t>
+      </w:r>
+      <w:proofErr w:type="spellEnd"/>
+      <w:r>
+        <w:t xml:space="preserve"> para </w:t>
+      </w:r>
+      <w:proofErr w:type="spellStart"/>
+      <w:proofErr w:type="gramStart"/>
+      <w:r>
+        <w:t>urls,py</w:t>
+      </w:r>
+      <w:proofErr w:type="spellEnd"/>
+      <w:proofErr w:type="gramEnd"/>
+    </w:p>
+    <w:p>
+      <w:pPr>
+        <w:shd w:val="clear" w:color="auto" w:fill="282A36"/>
+        <w:spacing w:after="0" w:line="330" w:lineRule="atLeast"/>
+        <w:rPr>
+          <w:rFonts w:ascii="Consolas" w:eastAsia="Times New Roman" w:hAnsi="Consolas" w:cs="Times New Roman"/>
+          <w:color w:val="F6F6F4"/>
+          <w:kern w:val="0"/>
+          <w:sz w:val="24"/>
+          <w:szCs w:val="24"/>
+          <w:lang w:eastAsia="pt-PT"/>
+          <w14:ligatures w14:val="none"/>
+        </w:rPr>
+      </w:pPr>
+      <w:proofErr w:type="spellStart"/>
+      <w:r>
+        <w:rPr>
+          <w:rFonts w:ascii="Consolas" w:eastAsia="Times New Roman" w:hAnsi="Consolas" w:cs="Times New Roman"/>
+          <w:color w:val="F286C4"/>
+          <w:kern w:val="0"/>
+          <w:sz w:val="24"/>
+          <w:szCs w:val="24"/>
+          <w:lang w:eastAsia="pt-PT"/>
+          <w14:ligatures w14:val="none"/>
+        </w:rPr>
+        <w:t>from</w:t>
+      </w:r>
+      <w:proofErr w:type="spellEnd"/>
+      <w:r>
+        <w:rPr>
+          <w:rFonts w:ascii="Consolas" w:eastAsia="Times New Roman" w:hAnsi="Consolas" w:cs="Times New Roman"/>
+          <w:color w:val="F6F6F4"/>
+          <w:kern w:val="0"/>
+          <w:sz w:val="24"/>
+          <w:szCs w:val="24"/>
+          <w:lang w:eastAsia="pt-PT"/>
+          <w14:ligatures w14:val="none"/>
+        </w:rPr>
+        <w:t xml:space="preserve"> </w:t>
+      </w:r>
+      <w:proofErr w:type="spellStart"/>
+      <w:proofErr w:type="gramStart"/>
+      <w:r>
+        <w:rPr>
+          <w:rFonts w:ascii="Consolas" w:eastAsia="Times New Roman" w:hAnsi="Consolas" w:cs="Times New Roman"/>
+          <w:color w:val="F6F6F4"/>
+          <w:kern w:val="0"/>
+          <w:sz w:val="24"/>
+          <w:szCs w:val="24"/>
+          <w:lang w:eastAsia="pt-PT"/>
+          <w14:ligatures w14:val="none"/>
+        </w:rPr>
+        <w:t>django.urls</w:t>
+      </w:r>
+      <w:proofErr w:type="spellEnd"/>
+      <w:proofErr w:type="gramEnd"/>
+      <w:r>
+        <w:rPr>
+          <w:rFonts w:ascii="Consolas" w:eastAsia="Times New Roman" w:hAnsi="Consolas" w:cs="Times New Roman"/>
+          <w:color w:val="F6F6F4"/>
+          <w:kern w:val="0"/>
+          <w:sz w:val="24"/>
+          <w:szCs w:val="24"/>
+          <w:lang w:eastAsia="pt-PT"/>
+          <w14:ligatures w14:val="none"/>
+        </w:rPr>
+        <w:t xml:space="preserve"> </w:t>
+      </w:r>
+      <w:proofErr w:type="spellStart"/>
+      <w:r>
+        <w:rPr>
+          <w:rFonts w:ascii="Consolas" w:eastAsia="Times New Roman" w:hAnsi="Consolas" w:cs="Times New Roman"/>
+          <w:color w:val="F286C4"/>
+          <w:kern w:val="0"/>
+          <w:sz w:val="24"/>
+          <w:szCs w:val="24"/>
+          <w:lang w:eastAsia="pt-PT"/>
+          <w14:ligatures w14:val="none"/>
+        </w:rPr>
+        <w:t>import</w:t>
+      </w:r>
+      <w:proofErr w:type="spellEnd"/>
+      <w:r>
+        <w:rPr>
+          <w:rFonts w:ascii="Consolas" w:eastAsia="Times New Roman" w:hAnsi="Consolas" w:cs="Times New Roman"/>
+          <w:color w:val="F6F6F4"/>
+          <w:kern w:val="0"/>
+          <w:sz w:val="24"/>
+          <w:szCs w:val="24"/>
+          <w:lang w:eastAsia="pt-PT"/>
+          <w14:ligatures w14:val="none"/>
+        </w:rPr>
+        <w:t xml:space="preserve"> </w:t>
+      </w:r>
+      <w:proofErr w:type="spellStart"/>
+      <w:r>
+        <w:rPr>
+          <w:rFonts w:ascii="Consolas" w:eastAsia="Times New Roman" w:hAnsi="Consolas" w:cs="Times New Roman"/>
+          <w:color w:val="62E884"/>
+          <w:kern w:val="0"/>
+          <w:sz w:val="24"/>
+          <w:szCs w:val="24"/>
+          <w:lang w:eastAsia="pt-PT"/>
+          <w14:ligatures w14:val="none"/>
+        </w:rPr>
+        <w:t>path</w:t>
+      </w:r>
+      <w:proofErr w:type="spellEnd"/>
+    </w:p>
+    <w:p>
+      <w:pPr>
+        <w:shd w:val="clear" w:color="auto" w:fill="282A36"/>
+        <w:spacing w:after="0" w:line="330" w:lineRule="atLeast"/>
+        <w:rPr>
+          <w:rFonts w:ascii="Consolas" w:eastAsia="Times New Roman" w:hAnsi="Consolas" w:cs="Times New Roman"/>
+          <w:color w:val="F6F6F4"/>
+          <w:kern w:val="0"/>
+          <w:sz w:val="24"/>
+          <w:szCs w:val="24"/>
+          <w:lang w:eastAsia="pt-PT"/>
+          <w14:ligatures w14:val="none"/>
+        </w:rPr>
+      </w:pPr>
+      <w:r>
+        <w:rPr>
+          <w:rFonts w:ascii="Consolas" w:eastAsia="Times New Roman" w:hAnsi="Consolas" w:cs="Times New Roman"/>
+          <w:color w:val="7B7F8B"/>
+          <w:kern w:val="0"/>
+          <w:sz w:val="24"/>
+          <w:szCs w:val="24"/>
+          <w:lang w:eastAsia="pt-PT"/>
+          <w14:ligatures w14:val="none"/>
+        </w:rPr>
+        <w:t xml:space="preserve"># aqui temos que fazer o </w:t>
+      </w:r>
+      <w:proofErr w:type="spellStart"/>
+      <w:r>
+        <w:rPr>
+          <w:rFonts w:ascii="Consolas" w:eastAsia="Times New Roman" w:hAnsi="Consolas" w:cs="Times New Roman"/>
+          <w:color w:val="7B7F8B"/>
+          <w:kern w:val="0"/>
+          <w:sz w:val="24"/>
+          <w:szCs w:val="24"/>
+          <w:lang w:eastAsia="pt-PT"/>
+          <w14:ligatures w14:val="none"/>
+        </w:rPr>
+        <w:t>import</w:t>
+      </w:r>
+      <w:proofErr w:type="spellEnd"/>
+      <w:r>
+        <w:rPr>
+          <w:rFonts w:ascii="Consolas" w:eastAsia="Times New Roman" w:hAnsi="Consolas" w:cs="Times New Roman"/>
+          <w:color w:val="7B7F8B"/>
+          <w:kern w:val="0"/>
+          <w:sz w:val="24"/>
+          <w:szCs w:val="24"/>
+          <w:lang w:eastAsia="pt-PT"/>
+          <w14:ligatures w14:val="none"/>
+        </w:rPr>
+        <w:t xml:space="preserve"> da app </w:t>
+      </w:r>
+    </w:p>
+    <w:p>
+      <w:pPr>
+        <w:shd w:val="clear" w:color="auto" w:fill="282A36"/>
+        <w:spacing w:after="0" w:line="330" w:lineRule="atLeast"/>
+        <w:rPr>
+          <w:rFonts w:ascii="Consolas" w:eastAsia="Times New Roman" w:hAnsi="Consolas" w:cs="Times New Roman"/>
+          <w:color w:val="F6F6F4"/>
+          <w:kern w:val="0"/>
+          <w:sz w:val="24"/>
+          <w:szCs w:val="24"/>
+          <w:lang w:eastAsia="pt-PT"/>
+          <w14:ligatures w14:val="none"/>
+        </w:rPr>
+      </w:pPr>
+      <w:proofErr w:type="spellStart"/>
+      <w:r>
+        <w:rPr>
+          <w:rFonts w:ascii="Consolas" w:eastAsia="Times New Roman" w:hAnsi="Consolas" w:cs="Times New Roman"/>
+          <w:color w:val="F286C4"/>
+          <w:kern w:val="0"/>
+          <w:sz w:val="24"/>
+          <w:szCs w:val="24"/>
+          <w:lang w:eastAsia="pt-PT"/>
+          <w14:ligatures w14:val="none"/>
+        </w:rPr>
+        <w:t>from</w:t>
+      </w:r>
+      <w:proofErr w:type="spellEnd"/>
+      <w:r>
+        <w:rPr>
+          <w:rFonts w:ascii="Consolas" w:eastAsia="Times New Roman" w:hAnsi="Consolas" w:cs="Times New Roman"/>
+          <w:color w:val="F6F6F4"/>
+          <w:kern w:val="0"/>
+          <w:sz w:val="24"/>
+          <w:szCs w:val="24"/>
+          <w:lang w:eastAsia="pt-PT"/>
+          <w14:ligatures w14:val="none"/>
+        </w:rPr>
+        <w:t xml:space="preserve"> </w:t>
+      </w:r>
+      <w:proofErr w:type="spellStart"/>
+      <w:proofErr w:type="gramStart"/>
+      <w:r>
+        <w:rPr>
+          <w:rFonts w:ascii="Consolas" w:eastAsia="Times New Roman" w:hAnsi="Consolas" w:cs="Times New Roman"/>
+          <w:color w:val="F6F6F4"/>
+          <w:kern w:val="0"/>
+          <w:sz w:val="24"/>
+          <w:szCs w:val="24"/>
+          <w:lang w:eastAsia="pt-PT"/>
+          <w14:ligatures w14:val="none"/>
+        </w:rPr>
+        <w:t>recipes.views</w:t>
+      </w:r>
+      <w:proofErr w:type="spellEnd"/>
+      <w:proofErr w:type="gramEnd"/>
+      <w:r>
+        <w:rPr>
+          <w:rFonts w:ascii="Consolas" w:eastAsia="Times New Roman" w:hAnsi="Consolas" w:cs="Times New Roman"/>
+          <w:color w:val="F6F6F4"/>
+          <w:kern w:val="0"/>
+          <w:sz w:val="24"/>
+          <w:szCs w:val="24"/>
+          <w:lang w:eastAsia="pt-PT"/>
+          <w14:ligatures w14:val="none"/>
+        </w:rPr>
+        <w:t xml:space="preserve"> </w:t>
+      </w:r>
+      <w:proofErr w:type="spellStart"/>
+      <w:r>
+        <w:rPr>
+          <w:rFonts w:ascii="Consolas" w:eastAsia="Times New Roman" w:hAnsi="Consolas" w:cs="Times New Roman"/>
+          <w:color w:val="F286C4"/>
+          <w:kern w:val="0"/>
+          <w:sz w:val="24"/>
+          <w:szCs w:val="24"/>
+          <w:lang w:eastAsia="pt-PT"/>
+          <w14:ligatures w14:val="none"/>
+        </w:rPr>
+        <w:t>import</w:t>
+      </w:r>
+      <w:proofErr w:type="spellEnd"/>
+      <w:r>
+        <w:rPr>
+          <w:rFonts w:ascii="Consolas" w:eastAsia="Times New Roman" w:hAnsi="Consolas" w:cs="Times New Roman"/>
+          <w:color w:val="F6F6F4"/>
+          <w:kern w:val="0"/>
+          <w:sz w:val="24"/>
+          <w:szCs w:val="24"/>
+          <w:lang w:eastAsia="pt-PT"/>
+          <w14:ligatures w14:val="none"/>
+        </w:rPr>
+        <w:t xml:space="preserve"> </w:t>
+      </w:r>
+      <w:proofErr w:type="spellStart"/>
+      <w:r>
+        <w:rPr>
+          <w:rFonts w:ascii="Consolas" w:eastAsia="Times New Roman" w:hAnsi="Consolas" w:cs="Times New Roman"/>
+          <w:color w:val="62E884"/>
+          <w:kern w:val="0"/>
+          <w:sz w:val="24"/>
+          <w:szCs w:val="24"/>
+          <w:lang w:eastAsia="pt-PT"/>
+          <w14:ligatures w14:val="none"/>
+        </w:rPr>
+        <w:t>home</w:t>
+      </w:r>
+      <w:proofErr w:type="spellEnd"/>
+      <w:r>
+        <w:rPr>
+          <w:rFonts w:ascii="Consolas" w:eastAsia="Times New Roman" w:hAnsi="Consolas" w:cs="Times New Roman"/>
+          <w:color w:val="F6F6F4"/>
+          <w:kern w:val="0"/>
+          <w:sz w:val="24"/>
+          <w:szCs w:val="24"/>
+          <w:lang w:eastAsia="pt-PT"/>
+          <w14:ligatures w14:val="none"/>
+        </w:rPr>
+        <w:t xml:space="preserve">, </w:t>
+      </w:r>
+      <w:r>
+        <w:rPr>
+          <w:rFonts w:ascii="Consolas" w:eastAsia="Times New Roman" w:hAnsi="Consolas" w:cs="Times New Roman"/>
+          <w:color w:val="62E884"/>
+          <w:kern w:val="0"/>
+          <w:sz w:val="24"/>
+          <w:szCs w:val="24"/>
+          <w:lang w:eastAsia="pt-PT"/>
+          <w14:ligatures w14:val="none"/>
+        </w:rPr>
+        <w:t>contacto</w:t>
+      </w:r>
+      <w:r>
+        <w:rPr>
+          <w:rFonts w:ascii="Consolas" w:eastAsia="Times New Roman" w:hAnsi="Consolas" w:cs="Times New Roman"/>
+          <w:color w:val="F6F6F4"/>
+          <w:kern w:val="0"/>
+          <w:sz w:val="24"/>
+          <w:szCs w:val="24"/>
+          <w:lang w:eastAsia="pt-PT"/>
+          <w14:ligatures w14:val="none"/>
+        </w:rPr>
+        <w:t xml:space="preserve">, </w:t>
+      </w:r>
+      <w:r>
+        <w:rPr>
+          <w:rFonts w:ascii="Consolas" w:eastAsia="Times New Roman" w:hAnsi="Consolas" w:cs="Times New Roman"/>
+          <w:color w:val="62E884"/>
+          <w:kern w:val="0"/>
+          <w:sz w:val="24"/>
+          <w:szCs w:val="24"/>
+          <w:lang w:eastAsia="pt-PT"/>
+          <w14:ligatures w14:val="none"/>
+        </w:rPr>
+        <w:t>sobre</w:t>
+      </w:r>
+    </w:p>
+    <w:p/>
+    <w:p>
+      <w:r>
+        <w:br/>
+      </w:r>
+    </w:p>
+    <w:p>
+      <w:r>
+        <w:lastRenderedPageBreak/>
+        <w:t xml:space="preserve">passar as </w:t>
+      </w:r>
+      <w:proofErr w:type="spellStart"/>
+      <w:r>
+        <w:t>views</w:t>
+      </w:r>
+      <w:proofErr w:type="spellEnd"/>
+      <w:r>
+        <w:t xml:space="preserve"> todas para </w:t>
+      </w:r>
+      <w:proofErr w:type="spellStart"/>
+      <w:r>
+        <w:t>views</w:t>
+      </w:r>
+      <w:proofErr w:type="spellEnd"/>
+      <w:r>
+        <w:br/>
+        <w:t xml:space="preserve">fazer os </w:t>
+      </w:r>
+      <w:proofErr w:type="spellStart"/>
+      <w:r>
+        <w:t>imports</w:t>
+      </w:r>
+      <w:proofErr w:type="spellEnd"/>
+      <w:r>
+        <w:t xml:space="preserve"> certos</w:t>
+      </w:r>
+      <w:r>
+        <w:t xml:space="preserve"> nas </w:t>
+      </w:r>
+      <w:proofErr w:type="spellStart"/>
+      <w:proofErr w:type="gramStart"/>
+      <w:r>
+        <w:t>views</w:t>
+      </w:r>
+      <w:proofErr w:type="spellEnd"/>
+      <w:r>
+        <w:t xml:space="preserve"> :</w:t>
+      </w:r>
+      <w:proofErr w:type="gramEnd"/>
+      <w:r>
+        <w:br/>
+      </w:r>
+    </w:p>
+    <w:p>
+      <w:pPr>
+        <w:shd w:val="clear" w:color="auto" w:fill="282A36"/>
+        <w:spacing w:after="0" w:line="330" w:lineRule="atLeast"/>
+        <w:rPr>
+          <w:rFonts w:ascii="Consolas" w:eastAsia="Times New Roman" w:hAnsi="Consolas" w:cs="Times New Roman"/>
+          <w:color w:val="F6F6F4"/>
+          <w:kern w:val="0"/>
+          <w:sz w:val="24"/>
+          <w:szCs w:val="24"/>
+          <w:lang w:eastAsia="pt-PT"/>
+          <w14:ligatures w14:val="none"/>
+        </w:rPr>
+      </w:pPr>
+      <w:proofErr w:type="spellStart"/>
+      <w:r>
+        <w:rPr>
+          <w:rFonts w:ascii="Consolas" w:eastAsia="Times New Roman" w:hAnsi="Consolas" w:cs="Times New Roman"/>
+          <w:color w:val="F286C4"/>
+          <w:kern w:val="0"/>
+          <w:sz w:val="24"/>
+          <w:szCs w:val="24"/>
+          <w:lang w:eastAsia="pt-PT"/>
+          <w14:ligatures w14:val="none"/>
+        </w:rPr>
+        <w:t>from</w:t>
+      </w:r>
+      <w:proofErr w:type="spellEnd"/>
+      <w:r>
+        <w:rPr>
+          <w:rFonts w:ascii="Consolas" w:eastAsia="Times New Roman" w:hAnsi="Consolas" w:cs="Times New Roman"/>
+          <w:color w:val="F6F6F4"/>
+          <w:kern w:val="0"/>
+          <w:sz w:val="24"/>
+          <w:szCs w:val="24"/>
+          <w:lang w:eastAsia="pt-PT"/>
+          <w14:ligatures w14:val="none"/>
+        </w:rPr>
+        <w:t xml:space="preserve"> </w:t>
+      </w:r>
+      <w:proofErr w:type="spellStart"/>
+      <w:proofErr w:type="gramStart"/>
+      <w:r>
+        <w:rPr>
+          <w:rFonts w:ascii="Consolas" w:eastAsia="Times New Roman" w:hAnsi="Consolas" w:cs="Times New Roman"/>
+          <w:color w:val="F6F6F4"/>
+          <w:kern w:val="0"/>
+          <w:sz w:val="24"/>
+          <w:szCs w:val="24"/>
+          <w:lang w:eastAsia="pt-PT"/>
+          <w14:ligatures w14:val="none"/>
+        </w:rPr>
+        <w:t>django.shortcuts</w:t>
+      </w:r>
+      <w:proofErr w:type="spellEnd"/>
+      <w:proofErr w:type="gramEnd"/>
+      <w:r>
+        <w:rPr>
+          <w:rFonts w:ascii="Consolas" w:eastAsia="Times New Roman" w:hAnsi="Consolas" w:cs="Times New Roman"/>
+          <w:color w:val="F6F6F4"/>
+          <w:kern w:val="0"/>
+          <w:sz w:val="24"/>
+          <w:szCs w:val="24"/>
+          <w:lang w:eastAsia="pt-PT"/>
+          <w14:ligatures w14:val="none"/>
+        </w:rPr>
+        <w:t xml:space="preserve"> </w:t>
+      </w:r>
+      <w:proofErr w:type="spellStart"/>
+      <w:r>
+        <w:rPr>
+          <w:rFonts w:ascii="Consolas" w:eastAsia="Times New Roman" w:hAnsi="Consolas" w:cs="Times New Roman"/>
+          <w:color w:val="F286C4"/>
+          <w:kern w:val="0"/>
+          <w:sz w:val="24"/>
+          <w:szCs w:val="24"/>
+          <w:lang w:eastAsia="pt-PT"/>
+          <w14:ligatures w14:val="none"/>
+        </w:rPr>
+        <w:t>import</w:t>
+      </w:r>
+      <w:proofErr w:type="spellEnd"/>
+      <w:r>
+        <w:rPr>
+          <w:rFonts w:ascii="Consolas" w:eastAsia="Times New Roman" w:hAnsi="Consolas" w:cs="Times New Roman"/>
+          <w:color w:val="F6F6F4"/>
+          <w:kern w:val="0"/>
+          <w:sz w:val="24"/>
+          <w:szCs w:val="24"/>
+          <w:lang w:eastAsia="pt-PT"/>
+          <w14:ligatures w14:val="none"/>
+        </w:rPr>
+        <w:t xml:space="preserve"> </w:t>
+      </w:r>
+      <w:r>
+        <w:rPr>
+          <w:rFonts w:ascii="Consolas" w:eastAsia="Times New Roman" w:hAnsi="Consolas" w:cs="Times New Roman"/>
+          <w:color w:val="62E884"/>
+          <w:kern w:val="0"/>
+          <w:sz w:val="24"/>
+          <w:szCs w:val="24"/>
+          <w:lang w:eastAsia="pt-PT"/>
+          <w14:ligatures w14:val="none"/>
+        </w:rPr>
+        <w:t>render</w:t>
+      </w:r>
+    </w:p>
+    <w:p>
+      <w:pPr>
+        <w:shd w:val="clear" w:color="auto" w:fill="282A36"/>
+        <w:spacing w:after="0" w:line="330" w:lineRule="atLeast"/>
+        <w:rPr>
+          <w:rFonts w:ascii="Consolas" w:eastAsia="Times New Roman" w:hAnsi="Consolas" w:cs="Times New Roman"/>
+          <w:color w:val="F6F6F4"/>
+          <w:kern w:val="0"/>
+          <w:sz w:val="24"/>
+          <w:szCs w:val="24"/>
+          <w:lang w:eastAsia="pt-PT"/>
+          <w14:ligatures w14:val="none"/>
+        </w:rPr>
+      </w:pPr>
+      <w:proofErr w:type="spellStart"/>
+      <w:r>
+        <w:rPr>
+          <w:rFonts w:ascii="Consolas" w:eastAsia="Times New Roman" w:hAnsi="Consolas" w:cs="Times New Roman"/>
+          <w:color w:val="F286C4"/>
+          <w:kern w:val="0"/>
+          <w:sz w:val="24"/>
+          <w:szCs w:val="24"/>
+          <w:lang w:eastAsia="pt-PT"/>
+          <w14:ligatures w14:val="none"/>
+        </w:rPr>
+        <w:t>from</w:t>
+      </w:r>
+      <w:proofErr w:type="spellEnd"/>
+      <w:r>
+        <w:rPr>
+          <w:rFonts w:ascii="Consolas" w:eastAsia="Times New Roman" w:hAnsi="Consolas" w:cs="Times New Roman"/>
+          <w:color w:val="F6F6F4"/>
+          <w:kern w:val="0"/>
+          <w:sz w:val="24"/>
+          <w:szCs w:val="24"/>
+          <w:lang w:eastAsia="pt-PT"/>
+          <w14:ligatures w14:val="none"/>
+        </w:rPr>
+        <w:t xml:space="preserve"> </w:t>
+      </w:r>
+      <w:proofErr w:type="spellStart"/>
+      <w:proofErr w:type="gramStart"/>
+      <w:r>
+        <w:rPr>
+          <w:rFonts w:ascii="Consolas" w:eastAsia="Times New Roman" w:hAnsi="Consolas" w:cs="Times New Roman"/>
+          <w:color w:val="F6F6F4"/>
+          <w:kern w:val="0"/>
+          <w:sz w:val="24"/>
+          <w:szCs w:val="24"/>
+          <w:lang w:eastAsia="pt-PT"/>
+          <w14:ligatures w14:val="none"/>
+        </w:rPr>
+        <w:t>django.http</w:t>
+      </w:r>
+      <w:proofErr w:type="spellEnd"/>
+      <w:proofErr w:type="gramEnd"/>
+      <w:r>
+        <w:rPr>
+          <w:rFonts w:ascii="Consolas" w:eastAsia="Times New Roman" w:hAnsi="Consolas" w:cs="Times New Roman"/>
+          <w:color w:val="F6F6F4"/>
+          <w:kern w:val="0"/>
+          <w:sz w:val="24"/>
+          <w:szCs w:val="24"/>
+          <w:lang w:eastAsia="pt-PT"/>
+          <w14:ligatures w14:val="none"/>
+        </w:rPr>
+        <w:t xml:space="preserve"> </w:t>
+      </w:r>
+      <w:proofErr w:type="spellStart"/>
+      <w:r>
+        <w:rPr>
+          <w:rFonts w:ascii="Consolas" w:eastAsia="Times New Roman" w:hAnsi="Consolas" w:cs="Times New Roman"/>
+          <w:color w:val="F286C4"/>
+          <w:kern w:val="0"/>
+          <w:sz w:val="24"/>
+          <w:szCs w:val="24"/>
+          <w:lang w:eastAsia="pt-PT"/>
+          <w14:ligatures w14:val="none"/>
+        </w:rPr>
+        <w:t>import</w:t>
+      </w:r>
+      <w:proofErr w:type="spellEnd"/>
+      <w:r>
+        <w:rPr>
+          <w:rFonts w:ascii="Consolas" w:eastAsia="Times New Roman" w:hAnsi="Consolas" w:cs="Times New Roman"/>
+          <w:color w:val="F6F6F4"/>
+          <w:kern w:val="0"/>
+          <w:sz w:val="24"/>
+          <w:szCs w:val="24"/>
+          <w:lang w:eastAsia="pt-PT"/>
+          <w14:ligatures w14:val="none"/>
+        </w:rPr>
+        <w:t xml:space="preserve"> </w:t>
+      </w:r>
+      <w:proofErr w:type="spellStart"/>
+      <w:r>
+        <w:rPr>
+          <w:rFonts w:ascii="Consolas" w:eastAsia="Times New Roman" w:hAnsi="Consolas" w:cs="Times New Roman"/>
+          <w:color w:val="97E1F1"/>
+          <w:kern w:val="0"/>
+          <w:sz w:val="24"/>
+          <w:szCs w:val="24"/>
+          <w:lang w:eastAsia="pt-PT"/>
+          <w14:ligatures w14:val="none"/>
+        </w:rPr>
+        <w:t>HttpResponse</w:t>
+      </w:r>
+      <w:proofErr w:type="spellEnd"/>
+    </w:p>
+    <w:p>
+      <w:pPr>
+        <w:shd w:val="clear" w:color="auto" w:fill="282A36"/>
+        <w:spacing w:after="0" w:line="330" w:lineRule="atLeast"/>
+        <w:rPr>
+          <w:rFonts w:ascii="Consolas" w:eastAsia="Times New Roman" w:hAnsi="Consolas" w:cs="Times New Roman"/>
+          <w:color w:val="F6F6F4"/>
+          <w:kern w:val="0"/>
+          <w:sz w:val="24"/>
+          <w:szCs w:val="24"/>
+          <w:lang w:eastAsia="pt-PT"/>
+          <w14:ligatures w14:val="none"/>
+        </w:rPr>
+      </w:pPr>
+      <w:proofErr w:type="spellStart"/>
+      <w:r>
+        <w:rPr>
+          <w:rFonts w:ascii="Consolas" w:eastAsia="Times New Roman" w:hAnsi="Consolas" w:cs="Times New Roman"/>
+          <w:color w:val="F286C4"/>
+          <w:kern w:val="0"/>
+          <w:sz w:val="24"/>
+          <w:szCs w:val="24"/>
+          <w:lang w:eastAsia="pt-PT"/>
+          <w14:ligatures w14:val="none"/>
+        </w:rPr>
+        <w:t>from</w:t>
+      </w:r>
+      <w:proofErr w:type="spellEnd"/>
+      <w:r>
+        <w:rPr>
+          <w:rFonts w:ascii="Consolas" w:eastAsia="Times New Roman" w:hAnsi="Consolas" w:cs="Times New Roman"/>
+          <w:color w:val="F6F6F4"/>
+          <w:kern w:val="0"/>
+          <w:sz w:val="24"/>
+          <w:szCs w:val="24"/>
+          <w:lang w:eastAsia="pt-PT"/>
+          <w14:ligatures w14:val="none"/>
+        </w:rPr>
+        <w:t xml:space="preserve"> </w:t>
+      </w:r>
+      <w:proofErr w:type="spellStart"/>
+      <w:proofErr w:type="gramStart"/>
+      <w:r>
+        <w:rPr>
+          <w:rFonts w:ascii="Consolas" w:eastAsia="Times New Roman" w:hAnsi="Consolas" w:cs="Times New Roman"/>
+          <w:color w:val="F6F6F4"/>
+          <w:kern w:val="0"/>
+          <w:sz w:val="24"/>
+          <w:szCs w:val="24"/>
+          <w:lang w:eastAsia="pt-PT"/>
+          <w14:ligatures w14:val="none"/>
+        </w:rPr>
+        <w:t>django.shortcuts</w:t>
+      </w:r>
+      <w:proofErr w:type="spellEnd"/>
+      <w:proofErr w:type="gramEnd"/>
+      <w:r>
+        <w:rPr>
+          <w:rFonts w:ascii="Consolas" w:eastAsia="Times New Roman" w:hAnsi="Consolas" w:cs="Times New Roman"/>
+          <w:color w:val="F6F6F4"/>
+          <w:kern w:val="0"/>
+          <w:sz w:val="24"/>
+          <w:szCs w:val="24"/>
+          <w:lang w:eastAsia="pt-PT"/>
+          <w14:ligatures w14:val="none"/>
+        </w:rPr>
+        <w:t xml:space="preserve"> </w:t>
+      </w:r>
+      <w:proofErr w:type="spellStart"/>
+      <w:r>
+        <w:rPr>
+          <w:rFonts w:ascii="Consolas" w:eastAsia="Times New Roman" w:hAnsi="Consolas" w:cs="Times New Roman"/>
+          <w:color w:val="F286C4"/>
+          <w:kern w:val="0"/>
+          <w:sz w:val="24"/>
+          <w:szCs w:val="24"/>
+          <w:lang w:eastAsia="pt-PT"/>
+          <w14:ligatures w14:val="none"/>
+        </w:rPr>
+        <w:t>import</w:t>
+      </w:r>
+      <w:proofErr w:type="spellEnd"/>
+      <w:r>
+        <w:rPr>
+          <w:rFonts w:ascii="Consolas" w:eastAsia="Times New Roman" w:hAnsi="Consolas" w:cs="Times New Roman"/>
+          <w:color w:val="F6F6F4"/>
+          <w:kern w:val="0"/>
+          <w:sz w:val="24"/>
+          <w:szCs w:val="24"/>
+          <w:lang w:eastAsia="pt-PT"/>
+          <w14:ligatures w14:val="none"/>
+        </w:rPr>
+        <w:t xml:space="preserve"> </w:t>
+      </w:r>
+      <w:r>
+        <w:rPr>
+          <w:rFonts w:ascii="Consolas" w:eastAsia="Times New Roman" w:hAnsi="Consolas" w:cs="Times New Roman"/>
+          <w:color w:val="62E884"/>
+          <w:kern w:val="0"/>
+          <w:sz w:val="24"/>
+          <w:szCs w:val="24"/>
+          <w:lang w:eastAsia="pt-PT"/>
+          <w14:ligatures w14:val="none"/>
+        </w:rPr>
+        <w:t>render</w:t>
+      </w:r>
+      <w:r>
+        <w:rPr>
+          <w:rFonts w:ascii="Consolas" w:eastAsia="Times New Roman" w:hAnsi="Consolas" w:cs="Times New Roman"/>
+          <w:color w:val="F6F6F4"/>
+          <w:kern w:val="0"/>
+          <w:sz w:val="24"/>
+          <w:szCs w:val="24"/>
+          <w:lang w:eastAsia="pt-PT"/>
+          <w14:ligatures w14:val="none"/>
+        </w:rPr>
+        <w:t xml:space="preserve"> </w:t>
+      </w:r>
+    </w:p>
+    <w:p/>
+    <w:p>
+      <w:r>
+        <w:t xml:space="preserve">temos que fazer uma pasta de </w:t>
+      </w:r>
+      <w:proofErr w:type="spellStart"/>
+      <w:r>
+        <w:t>templates</w:t>
+      </w:r>
+      <w:proofErr w:type="spellEnd"/>
+      <w:r>
+        <w:t xml:space="preserve"> na nossa app </w:t>
+      </w:r>
+      <w:r>
+        <w:br/>
+        <w:t xml:space="preserve">depois da pasta de </w:t>
+      </w:r>
+      <w:proofErr w:type="spellStart"/>
+      <w:r>
+        <w:t>templates</w:t>
+      </w:r>
+      <w:proofErr w:type="spellEnd"/>
+      <w:r>
+        <w:t xml:space="preserve"> html temos que ir a </w:t>
+      </w:r>
+      <w:proofErr w:type="spellStart"/>
+      <w:r>
+        <w:t>settings</w:t>
+      </w:r>
+      <w:proofErr w:type="spellEnd"/>
+      <w:r>
+        <w:t xml:space="preserve">. </w:t>
+      </w:r>
+      <w:proofErr w:type="spellStart"/>
+      <w:r>
+        <w:t>Py</w:t>
+      </w:r>
+      <w:proofErr w:type="spellEnd"/>
+      <w:r>
+        <w:t xml:space="preserve"> na pasta do projeto e na parte </w:t>
+      </w:r>
+      <w:proofErr w:type="spellStart"/>
+      <w:r>
+        <w:t>instaled</w:t>
+      </w:r>
+      <w:proofErr w:type="spellEnd"/>
+      <w:r>
+        <w:t xml:space="preserve"> apps adicionar a app referente ao que estamos a fazer neste caso e </w:t>
+      </w:r>
+      <w:proofErr w:type="spellStart"/>
+      <w:r>
+        <w:t>so</w:t>
+      </w:r>
+      <w:proofErr w:type="spellEnd"/>
+      <w:r>
+        <w:t xml:space="preserve"> ‘</w:t>
+      </w:r>
+      <w:proofErr w:type="spellStart"/>
+      <w:r>
+        <w:t>recipes</w:t>
+      </w:r>
+      <w:proofErr w:type="spellEnd"/>
+      <w:r>
+        <w:t>’</w:t>
       </w:r>
     </w:p>
     <w:sectPr>

</xml_diff>